<commit_message>
Updated the final report as per comments.
</commit_message>
<xml_diff>
--- a/Reports/Capstone_Final_Report.docx
+++ b/Reports/Capstone_Final_Report.docx
@@ -1812,15 +1812,15 @@
       <w:pPr>
         <w:ind w:left="360" w:hanging="360"/>
       </w:pPr>
-      <w:r>
-        <w:rPr>
-          <w:rFonts w:ascii="Times New Roman" w:hAnsi="Times New Roman" w:cs="Times New Roman"/>
+      <w:bookmarkStart w:id="1" w:name="_GoBack"/>
+      <w:r>
+        <w:rPr>
           <w:noProof/>
         </w:rPr>
         <w:drawing>
-          <wp:inline distT="0" distB="0" distL="0" distR="0" wp14:anchorId="568C8A06" wp14:editId="013AA469">
-            <wp:extent cx="5943600" cy="2373630"/>
-            <wp:effectExtent l="0" t="0" r="0" b="7620"/>
+          <wp:inline distT="0" distB="0" distL="0" distR="0" wp14:anchorId="44F85269" wp14:editId="3347FFA7">
+            <wp:extent cx="5943600" cy="2399665"/>
+            <wp:effectExtent l="0" t="0" r="0" b="635"/>
             <wp:docPr id="1" name="Picture 1"/>
             <wp:cNvGraphicFramePr>
               <a:graphicFrameLocks xmlns:a="http://schemas.openxmlformats.org/drawingml/2006/main" noChangeAspect="1"/>
@@ -1841,7 +1841,7 @@
                   <pic:spPr>
                     <a:xfrm>
                       <a:off x="0" y="0"/>
-                      <a:ext cx="5943600" cy="2373630"/>
+                      <a:ext cx="5943600" cy="2399665"/>
                     </a:xfrm>
                     <a:prstGeom prst="rect">
                       <a:avLst/>
@@ -1853,6 +1853,7 @@
           </wp:inline>
         </w:drawing>
       </w:r>
+      <w:bookmarkEnd w:id="1"/>
       <w:r>
         <w:rPr>
           <w:rFonts w:ascii="Times New Roman" w:hAnsi="Times New Roman" w:cs="Times New Roman"/>
@@ -2457,15 +2458,7 @@
         <w:rPr>
           <w:rFonts w:ascii="Times New Roman" w:hAnsi="Times New Roman" w:cs="Times New Roman"/>
         </w:rPr>
-        <w:t xml:space="preserve"> that</w:t>
-      </w:r>
-      <w:bookmarkStart w:id="1" w:name="_GoBack"/>
-      <w:bookmarkEnd w:id="1"/>
-      <w:r>
-        <w:rPr>
-          <w:rFonts w:ascii="Times New Roman" w:hAnsi="Times New Roman" w:cs="Times New Roman"/>
-        </w:rPr>
-        <w:t xml:space="preserve"> (alternative hypothesis)</w:t>
+        <w:t xml:space="preserve"> that (alternative hypothesis)</w:t>
       </w:r>
       <w:r>
         <w:rPr>
@@ -2768,13 +2761,27 @@
         <w:rPr>
           <w:rFonts w:ascii="Times New Roman" w:hAnsi="Times New Roman" w:cs="Times New Roman"/>
         </w:rPr>
-        <w:t>e.g., by using</w:t>
-      </w:r>
-      <w:r>
-        <w:rPr>
-          <w:rFonts w:ascii="Times New Roman" w:hAnsi="Times New Roman" w:cs="Times New Roman"/>
-        </w:rPr>
-        <w:t>RandomUnderSampler)</w:t>
+        <w:t xml:space="preserve">e.g., by </w:t>
+      </w:r>
+      <w:proofErr w:type="spellStart"/>
+      <w:r>
+        <w:rPr>
+          <w:rFonts w:ascii="Times New Roman" w:hAnsi="Times New Roman" w:cs="Times New Roman"/>
+        </w:rPr>
+        <w:t>using</w:t>
+      </w:r>
+      <w:r>
+        <w:rPr>
+          <w:rFonts w:ascii="Times New Roman" w:hAnsi="Times New Roman" w:cs="Times New Roman"/>
+        </w:rPr>
+        <w:t>RandomUnderSampler</w:t>
+      </w:r>
+      <w:proofErr w:type="spellEnd"/>
+      <w:r>
+        <w:rPr>
+          <w:rFonts w:ascii="Times New Roman" w:hAnsi="Times New Roman" w:cs="Times New Roman"/>
+        </w:rPr>
+        <w:t>)</w:t>
       </w:r>
       <w:r>
         <w:rPr>
@@ -2834,13 +2841,7 @@
         <w:rPr>
           <w:rFonts w:ascii="Times New Roman" w:hAnsi="Times New Roman" w:cs="Times New Roman"/>
         </w:rPr>
-        <w:t xml:space="preserve"> The techniques mentioned here are implemented in the </w:t>
-      </w:r>
-      <w:r>
-        <w:rPr>
-          <w:rFonts w:ascii="Times New Roman" w:hAnsi="Times New Roman" w:cs="Times New Roman"/>
-        </w:rPr>
-        <w:t>Python package “imbalanced-learn”.</w:t>
+        <w:t xml:space="preserve"> The techniques mentioned here are implemented in the Python package “imbalanced-learn”.</w:t>
       </w:r>
       <w:r>
         <w:rPr>
@@ -3411,25 +3412,7 @@
         <w:rPr>
           <w:rFonts w:ascii="Times New Roman" w:hAnsi="Times New Roman" w:cs="Times New Roman"/>
         </w:rPr>
-        <w:t>Logistic Regression</w:t>
-      </w:r>
-      <w:r>
-        <w:rPr>
-          <w:rFonts w:ascii="Times New Roman" w:hAnsi="Times New Roman" w:cs="Times New Roman"/>
-        </w:rPr>
-        <w:t xml:space="preserve"> classifier feature importance</w:t>
-      </w:r>
-      <w:r>
-        <w:rPr>
-          <w:rFonts w:ascii="Times New Roman" w:hAnsi="Times New Roman" w:cs="Times New Roman"/>
-        </w:rPr>
-        <w:t xml:space="preserve"> for each class</w:t>
-      </w:r>
-      <w:r>
-        <w:rPr>
-          <w:rFonts w:ascii="Times New Roman" w:hAnsi="Times New Roman" w:cs="Times New Roman"/>
-        </w:rPr>
-        <w:t>.</w:t>
+        <w:t>Logistic Regression classifier feature importance for each class.</w:t>
       </w:r>
     </w:p>
     <w:p>
@@ -3507,7 +3490,35 @@
         <w:rPr>
           <w:rFonts w:ascii="Times New Roman" w:hAnsi="Times New Roman" w:cs="Times New Roman"/>
         </w:rPr>
-        <w:t>After making a base model for reference, RandomForestClassifier from scikit-learn</w:t>
+        <w:t xml:space="preserve">After making a base model for reference, </w:t>
+      </w:r>
+      <w:proofErr w:type="spellStart"/>
+      <w:r>
+        <w:rPr>
+          <w:rFonts w:ascii="Times New Roman" w:hAnsi="Times New Roman" w:cs="Times New Roman"/>
+        </w:rPr>
+        <w:t>RandomForestClassifier</w:t>
+      </w:r>
+      <w:proofErr w:type="spellEnd"/>
+      <w:r>
+        <w:rPr>
+          <w:rFonts w:ascii="Times New Roman" w:hAnsi="Times New Roman" w:cs="Times New Roman"/>
+        </w:rPr>
+        <w:t xml:space="preserve"> from </w:t>
+      </w:r>
+      <w:proofErr w:type="spellStart"/>
+      <w:r>
+        <w:rPr>
+          <w:rFonts w:ascii="Times New Roman" w:hAnsi="Times New Roman" w:cs="Times New Roman"/>
+        </w:rPr>
+        <w:t>scikit</w:t>
+      </w:r>
+      <w:proofErr w:type="spellEnd"/>
+      <w:r>
+        <w:rPr>
+          <w:rFonts w:ascii="Times New Roman" w:hAnsi="Times New Roman" w:cs="Times New Roman"/>
+        </w:rPr>
+        <w:t>-learn</w:t>
       </w:r>
       <w:r>
         <w:rPr>
@@ -4923,7 +4934,21 @@
         <w:rPr>
           <w:rFonts w:ascii="Times New Roman" w:hAnsi="Times New Roman" w:cs="Times New Roman"/>
         </w:rPr>
-        <w:t>With more data and features we are not only trying to make better predictions, but understanding connections between the features.</w:t>
+        <w:t xml:space="preserve">With more data and features we are not only trying to make better </w:t>
+      </w:r>
+      <w:proofErr w:type="gramStart"/>
+      <w:r>
+        <w:rPr>
+          <w:rFonts w:ascii="Times New Roman" w:hAnsi="Times New Roman" w:cs="Times New Roman"/>
+        </w:rPr>
+        <w:t>predictions, but</w:t>
+      </w:r>
+      <w:proofErr w:type="gramEnd"/>
+      <w:r>
+        <w:rPr>
+          <w:rFonts w:ascii="Times New Roman" w:hAnsi="Times New Roman" w:cs="Times New Roman"/>
+        </w:rPr>
+        <w:t xml:space="preserve"> understanding connections between the features.</w:t>
       </w:r>
     </w:p>
     <w:p>
@@ -5248,12 +5273,21 @@
         </w:rPr>
       </w:pPr>
       <w:hyperlink r:id="rId25" w:history="1">
+        <w:proofErr w:type="spellStart"/>
         <w:r>
           <w:rPr>
             <w:rStyle w:val="Hyperlink"/>
             <w:rFonts w:ascii="Times New Roman" w:hAnsi="Times New Roman" w:cs="Times New Roman"/>
           </w:rPr>
-          <w:t>Jupyter Notebook</w:t>
+          <w:t>Jupyter</w:t>
+        </w:r>
+        <w:proofErr w:type="spellEnd"/>
+        <w:r>
+          <w:rPr>
+            <w:rStyle w:val="Hyperlink"/>
+            <w:rFonts w:ascii="Times New Roman" w:hAnsi="Times New Roman" w:cs="Times New Roman"/>
+          </w:rPr>
+          <w:t xml:space="preserve"> Notebook</w:t>
         </w:r>
       </w:hyperlink>
     </w:p>
@@ -5342,6 +5376,7 @@
         </w:rPr>
       </w:pPr>
       <w:hyperlink r:id="rId27" w:history="1">
+        <w:proofErr w:type="spellStart"/>
         <w:r>
           <w:rPr>
             <w:rStyle w:val="Hyperlink"/>
@@ -5349,6 +5384,7 @@
           </w:rPr>
           <w:t>Numpy</w:t>
         </w:r>
+        <w:proofErr w:type="spellEnd"/>
       </w:hyperlink>
     </w:p>
     <w:p>
@@ -5384,6 +5420,7 @@
         </w:rPr>
       </w:pPr>
       <w:hyperlink r:id="rId29" w:history="1">
+        <w:proofErr w:type="spellStart"/>
         <w:r>
           <w:rPr>
             <w:rStyle w:val="Hyperlink"/>
@@ -5391,6 +5428,7 @@
           </w:rPr>
           <w:t>LogisticRegression</w:t>
         </w:r>
+        <w:proofErr w:type="spellEnd"/>
       </w:hyperlink>
     </w:p>
     <w:p>
@@ -5405,6 +5443,7 @@
         </w:rPr>
       </w:pPr>
       <w:hyperlink r:id="rId30" w:history="1">
+        <w:proofErr w:type="spellStart"/>
         <w:r>
           <w:rPr>
             <w:rStyle w:val="Hyperlink"/>
@@ -5412,6 +5451,7 @@
           </w:rPr>
           <w:t>RandomForestClassifier</w:t>
         </w:r>
+        <w:proofErr w:type="spellEnd"/>
       </w:hyperlink>
     </w:p>
     <w:p>
@@ -5426,6 +5466,7 @@
         </w:rPr>
       </w:pPr>
       <w:hyperlink r:id="rId31" w:history="1">
+        <w:proofErr w:type="spellStart"/>
         <w:r>
           <w:rPr>
             <w:rStyle w:val="Hyperlink"/>
@@ -5433,6 +5474,7 @@
           </w:rPr>
           <w:t>DecisionTrees</w:t>
         </w:r>
+        <w:proofErr w:type="spellEnd"/>
       </w:hyperlink>
     </w:p>
     <w:p>
@@ -5468,6 +5510,7 @@
         </w:rPr>
       </w:pPr>
       <w:hyperlink r:id="rId33" w:anchor="imblearn.under_sampling.RandomUnderSampler" w:history="1">
+        <w:proofErr w:type="spellStart"/>
         <w:r>
           <w:rPr>
             <w:rStyle w:val="Hyperlink"/>
@@ -5475,6 +5518,7 @@
           </w:rPr>
           <w:t>RandomUnderSampler</w:t>
         </w:r>
+        <w:proofErr w:type="spellEnd"/>
       </w:hyperlink>
     </w:p>
     <w:p>
@@ -7706,7 +7750,7 @@
 </file>
 
 <file path=customXml/itemProps1.xml><?xml version="1.0" encoding="utf-8"?>
-<ds:datastoreItem xmlns:ds="http://schemas.openxmlformats.org/officeDocument/2006/customXml" ds:itemID="{EEF2767A-1297-43DC-8250-63368AE6A5E1}">
+<ds:datastoreItem xmlns:ds="http://schemas.openxmlformats.org/officeDocument/2006/customXml" ds:itemID="{46153124-68EA-438D-8936-623688F2C309}">
   <ds:schemaRefs>
     <ds:schemaRef ds:uri="http://schemas.openxmlformats.org/officeDocument/2006/bibliography"/>
   </ds:schemaRefs>

</xml_diff>